<commit_message>
Added github link for project planning repository
</commit_message>
<xml_diff>
--- a/N741_Final_Project_CARLSON_Milestone_1.docx
+++ b/N741_Final_Project_CARLSON_Milestone_1.docx
@@ -116,6 +116,28 @@
         <w:pStyle w:val="BodyText"/>
       </w:pPr>
       <w:r>
+        <w:t xml:space="preserve">Repository for this project planning can be found at</w:t>
+      </w:r>
+      <w:r>
+        <w:t xml:space="preserve"> </w:t>
+      </w:r>
+      <w:hyperlink r:id="rId23">
+        <w:r>
+          <w:rPr>
+            <w:rStyle w:val="Hyperlink"/>
+          </w:rPr>
+          <w:t xml:space="preserve">this github location</w:t>
+        </w:r>
+      </w:hyperlink>
+      <w:r>
+        <w:t xml:space="preserve">.</w:t>
+      </w:r>
+    </w:p>
+    <w:p>
+      <w:pPr>
+        <w:pStyle w:val="BodyText"/>
+      </w:pPr>
+      <w:r>
         <w:t xml:space="preserve">This project is part of my NIH-funded K01 study, "Metabolomics of Labor Dysfunction in African-American Women". Partographs are graphical representations of cervical dilation over time during labor. Traditionally, partographs include representations (lines, colored areas, etc) of population-generalizable limits for normal labor progress. For my new partographs, I will be using data from a large, multi-site study (the Consortium on Safe Labor, or CSL study, N=228,000) to show normal labor progress for different groups of women. Multiple partographs will be created for (individualized by) BMI grouping, parity (first labor vs. not) and by mode of labor onset (spontaneous labor vs. induced labor). Eventually, I will be using these individualized partographs to identify women in my study who demonstrated labor dystocia, defined as labor progression that is abnormally slow.</w:t>
       </w:r>
     </w:p>
@@ -139,8 +161,8 @@
       <w:pPr>
         <w:pStyle w:val="Heading2"/>
       </w:pPr>
-      <w:bookmarkStart w:id="23" w:name="project-objectives"/>
-      <w:bookmarkEnd w:id="23"/>
+      <w:bookmarkStart w:id="24" w:name="project-objectives"/>
+      <w:bookmarkEnd w:id="24"/>
       <w:r>
         <w:t xml:space="preserve">Project Objectives</w:t>
       </w:r>
@@ -335,8 +357,8 @@
       <w:pPr>
         <w:pStyle w:val="Heading2"/>
       </w:pPr>
-      <w:bookmarkStart w:id="24" w:name="data"/>
-      <w:bookmarkEnd w:id="24"/>
+      <w:bookmarkStart w:id="25" w:name="data"/>
+      <w:bookmarkEnd w:id="25"/>
       <w:r>
         <w:t xml:space="preserve">Data</w:t>
       </w:r>
@@ -351,7 +373,7 @@
       <w:r>
         <w:t xml:space="preserve"> </w:t>
       </w:r>
-      <w:hyperlink r:id="rId25">
+      <w:hyperlink r:id="rId26">
         <w:r>
           <w:rPr>
             <w:rStyle w:val="Hyperlink"/>
@@ -367,8 +389,8 @@
       <w:pPr>
         <w:pStyle w:val="Heading2"/>
       </w:pPr>
-      <w:bookmarkStart w:id="26" w:name="data-wrangling"/>
-      <w:bookmarkEnd w:id="26"/>
+      <w:bookmarkStart w:id="27" w:name="data-wrangling"/>
+      <w:bookmarkEnd w:id="27"/>
       <w:r>
         <w:t xml:space="preserve">Data Wrangling</w:t>
       </w:r>
@@ -430,8 +452,8 @@
       <w:pPr>
         <w:pStyle w:val="Heading2"/>
       </w:pPr>
-      <w:bookmarkStart w:id="27" w:name="exploratory-analysis"/>
-      <w:bookmarkEnd w:id="27"/>
+      <w:bookmarkStart w:id="28" w:name="exploratory-analysis"/>
+      <w:bookmarkEnd w:id="28"/>
       <w:r>
         <w:t xml:space="preserve">Exploratory Analysis</w:t>
       </w:r>
@@ -854,8 +876,8 @@
       <w:pPr>
         <w:pStyle w:val="Heading2"/>
       </w:pPr>
-      <w:bookmarkStart w:id="28" w:name="analysis"/>
-      <w:bookmarkEnd w:id="28"/>
+      <w:bookmarkStart w:id="29" w:name="analysis"/>
+      <w:bookmarkEnd w:id="29"/>
       <w:r>
         <w:t xml:space="preserve">Analysis</w:t>
       </w:r>
@@ -900,7 +922,7 @@
       <w:r>
         <w:t xml:space="preserve"> </w:t>
       </w:r>
-      <w:hyperlink r:id="rId29">
+      <w:hyperlink r:id="rId30">
         <w:r>
           <w:rPr>
             <w:rStyle w:val="Hyperlink"/>
@@ -924,8 +946,8 @@
       <w:pPr>
         <w:pStyle w:val="Heading2"/>
       </w:pPr>
-      <w:bookmarkStart w:id="30" w:name="proposed-timeline-for-carlson-project-n741"/>
-      <w:bookmarkEnd w:id="30"/>
+      <w:bookmarkStart w:id="31" w:name="proposed-timeline-for-carlson-project-n741"/>
+      <w:bookmarkEnd w:id="31"/>
       <w:r>
         <w:t xml:space="preserve">Proposed Timeline for Carlson project N741</w:t>
       </w:r>
@@ -1280,7 +1302,7 @@
     </w:lvl>
   </w:abstractNum>
   <w:abstractNum w:abstractNumId="990">
-    <w:nsid w:val="c98d4ea5"/>
+    <w:nsid w:val="ac1fab71"/>
     <w:multiLevelType w:val="multilevel"/>
     <w:lvl w:ilvl="0">
       <w:numFmt w:val="bullet"/>
@@ -1361,7 +1383,7 @@
     </w:lvl>
   </w:abstractNum>
   <w:abstractNum w:abstractNumId="99411">
-    <w:nsid w:val="7688021f"/>
+    <w:nsid w:val="6ba3f0cc"/>
     <w:multiLevelType w:val="multilevel"/>
     <w:lvl w:ilvl="0">
       <w:start w:val="1"/>
@@ -1449,7 +1471,7 @@
     </w:lvl>
   </w:abstractNum>
   <w:abstractNum w:abstractNumId="991">
-    <w:nsid w:val="dfade6f0"/>
+    <w:nsid w:val="d8ec6e40"/>
     <w:multiLevelType w:val="multilevel"/>
     <w:lvl w:ilvl="0">
       <w:numFmt w:val="bullet"/>
@@ -1530,7 +1552,7 @@
     </w:lvl>
   </w:abstractNum>
   <w:abstractNum w:abstractNumId="99414">
-    <w:nsid w:val="b6c476da"/>
+    <w:nsid w:val="a891e54e"/>
     <w:multiLevelType w:val="multilevel"/>
     <w:lvl w:ilvl="0">
       <w:start w:val="4"/>

</xml_diff>